<commit_message>
edited project final report of increment 1
</commit_message>
<xml_diff>
--- a/Project Report.docx
+++ b/Project Report.docx
@@ -2063,13 +2063,63 @@
       <w:pPr>
         <w:rPr>
           <w:rFonts w:ascii="Times New Roman" w:hAnsi="Times New Roman" w:cs="Times New Roman"/>
-          <w:b/>
-          <w:noProof/>
-          <w:sz w:val="28"/>
-          <w:szCs w:val="28"/>
-          <w:lang w:eastAsia="en-IN"/>
-        </w:rPr>
-      </w:pPr>
+          <w:noProof/>
+          <w:sz w:val="28"/>
+          <w:szCs w:val="28"/>
+          <w:lang w:eastAsia="en-IN"/>
+        </w:rPr>
+      </w:pPr>
+      <w:r>
+        <w:rPr>
+          <w:rFonts w:ascii="Times New Roman" w:hAnsi="Times New Roman" w:cs="Times New Roman"/>
+          <w:noProof/>
+          <w:sz w:val="24"/>
+          <w:szCs w:val="24"/>
+          <w:lang w:eastAsia="en-IN"/>
+        </w:rPr>
+        <w:t>User profile screen,where they can add changes and can dekete the details in their profile</w:t>
+      </w:r>
+      <w:r>
+        <w:rPr>
+          <w:rFonts w:ascii="Times New Roman" w:hAnsi="Times New Roman" w:cs="Times New Roman"/>
+          <w:noProof/>
+          <w:sz w:val="28"/>
+          <w:szCs w:val="28"/>
+          <w:lang w:eastAsia="en-IN"/>
+        </w:rPr>
+        <w:t>.</w:t>
+      </w:r>
+    </w:p>
+    <w:p>
+      <w:pPr>
+        <w:rPr>
+          <w:rFonts w:ascii="Times New Roman" w:hAnsi="Times New Roman" w:cs="Times New Roman"/>
+          <w:noProof/>
+          <w:sz w:val="24"/>
+          <w:szCs w:val="24"/>
+          <w:lang w:eastAsia="en-IN"/>
+        </w:rPr>
+      </w:pPr>
+      <w:r>
+        <w:rPr>
+          <w:rFonts w:ascii="Times New Roman" w:hAnsi="Times New Roman" w:cs="Times New Roman"/>
+          <w:noProof/>
+          <w:sz w:val="24"/>
+          <w:szCs w:val="24"/>
+          <w:lang w:eastAsia="en-IN"/>
+        </w:rPr>
+        <w:t>This includes add and chan</w:t>
+      </w:r>
+      <w:r>
+        <w:rPr>
+          <w:rFonts w:ascii="Times New Roman" w:hAnsi="Times New Roman" w:cs="Times New Roman"/>
+          <w:noProof/>
+          <w:sz w:val="24"/>
+          <w:szCs w:val="24"/>
+          <w:lang w:eastAsia="en-IN"/>
+        </w:rPr>
+        <w:t>ge and deleting the details of the user.</w:t>
+      </w:r>
     </w:p>
     <w:p>
       <w:pPr>
@@ -2143,37 +2193,117 @@
     </w:p>
     <w:p>
       <w:pPr>
-        <w:rPr>
-          <w:rFonts w:ascii="Times New Roman" w:hAnsi="Times New Roman" w:cs="Times New Roman"/>
-          <w:b/>
-          <w:noProof/>
-          <w:sz w:val="28"/>
-          <w:szCs w:val="28"/>
-          <w:lang w:eastAsia="en-IN"/>
-        </w:rPr>
-      </w:pPr>
-    </w:p>
-    <w:p>
-      <w:pPr>
-        <w:rPr>
-          <w:rFonts w:ascii="Times New Roman" w:hAnsi="Times New Roman" w:cs="Times New Roman"/>
-          <w:b/>
-          <w:noProof/>
-          <w:sz w:val="28"/>
-          <w:szCs w:val="28"/>
-          <w:lang w:eastAsia="en-IN"/>
-        </w:rPr>
-      </w:pPr>
-      <w:r>
-        <w:rPr>
-          <w:rFonts w:ascii="Times New Roman" w:hAnsi="Times New Roman" w:cs="Times New Roman"/>
-          <w:b/>
-          <w:noProof/>
-          <w:sz w:val="28"/>
-          <w:szCs w:val="28"/>
-          <w:lang w:eastAsia="en-IN"/>
-        </w:rPr>
-        <w:lastRenderedPageBreak/>
+        <w:jc w:val="center"/>
+        <w:rPr>
+          <w:rFonts w:ascii="Times New Roman" w:hAnsi="Times New Roman" w:cs="Times New Roman"/>
+          <w:b/>
+          <w:noProof/>
+          <w:sz w:val="28"/>
+          <w:szCs w:val="28"/>
+          <w:lang w:eastAsia="en-IN"/>
+        </w:rPr>
+      </w:pPr>
+      <w:r>
+        <w:rPr>
+          <w:rFonts w:ascii="Times New Roman" w:hAnsi="Times New Roman" w:cs="Times New Roman"/>
+          <w:b/>
+          <w:noProof/>
+          <w:sz w:val="28"/>
+          <w:szCs w:val="28"/>
+          <w:lang w:eastAsia="en-IN"/>
+        </w:rPr>
+        <w:t xml:space="preserve"> Fig 1: User profile edit</w:t>
+      </w:r>
+    </w:p>
+    <w:p>
+      <w:pPr>
+        <w:rPr>
+          <w:rFonts w:ascii="Times New Roman" w:hAnsi="Times New Roman" w:cs="Times New Roman"/>
+          <w:b/>
+          <w:noProof/>
+          <w:sz w:val="28"/>
+          <w:szCs w:val="28"/>
+          <w:lang w:eastAsia="en-IN"/>
+        </w:rPr>
+      </w:pPr>
+    </w:p>
+    <w:p>
+      <w:pPr>
+        <w:rPr>
+          <w:rFonts w:ascii="Times New Roman" w:hAnsi="Times New Roman" w:cs="Times New Roman"/>
+          <w:b/>
+          <w:noProof/>
+          <w:sz w:val="28"/>
+          <w:szCs w:val="28"/>
+          <w:lang w:eastAsia="en-IN"/>
+        </w:rPr>
+      </w:pPr>
+    </w:p>
+    <w:p>
+      <w:pPr>
+        <w:rPr>
+          <w:rFonts w:ascii="Times New Roman" w:hAnsi="Times New Roman" w:cs="Times New Roman"/>
+          <w:b/>
+          <w:noProof/>
+          <w:sz w:val="28"/>
+          <w:szCs w:val="28"/>
+          <w:lang w:eastAsia="en-IN"/>
+        </w:rPr>
+      </w:pPr>
+    </w:p>
+    <w:p>
+      <w:pPr>
+        <w:rPr>
+          <w:rFonts w:ascii="Times New Roman" w:hAnsi="Times New Roman" w:cs="Times New Roman"/>
+          <w:b/>
+          <w:noProof/>
+          <w:sz w:val="28"/>
+          <w:szCs w:val="28"/>
+          <w:lang w:eastAsia="en-IN"/>
+        </w:rPr>
+      </w:pPr>
+    </w:p>
+    <w:p>
+      <w:pPr>
+        <w:rPr>
+          <w:rFonts w:ascii="Times New Roman" w:hAnsi="Times New Roman" w:cs="Times New Roman"/>
+          <w:noProof/>
+          <w:sz w:val="24"/>
+          <w:szCs w:val="24"/>
+          <w:lang w:eastAsia="en-IN"/>
+        </w:rPr>
+      </w:pPr>
+      <w:r>
+        <w:rPr>
+          <w:rFonts w:ascii="Times New Roman" w:hAnsi="Times New Roman" w:cs="Times New Roman"/>
+          <w:noProof/>
+          <w:sz w:val="24"/>
+          <w:szCs w:val="24"/>
+          <w:lang w:eastAsia="en-IN"/>
+        </w:rPr>
+        <w:t>This is the user dashboard,you can see all the existing users in here.</w:t>
+      </w:r>
+    </w:p>
+    <w:p>
+      <w:pPr>
+        <w:rPr>
+          <w:rFonts w:ascii="Times New Roman" w:hAnsi="Times New Roman" w:cs="Times New Roman"/>
+          <w:b/>
+          <w:noProof/>
+          <w:sz w:val="28"/>
+          <w:szCs w:val="28"/>
+          <w:lang w:eastAsia="en-IN"/>
+        </w:rPr>
+      </w:pPr>
+      <w:r>
+        <w:rPr>
+          <w:rFonts w:ascii="Times New Roman" w:hAnsi="Times New Roman" w:cs="Times New Roman"/>
+          <w:b/>
+          <w:noProof/>
+          <w:sz w:val="28"/>
+          <w:szCs w:val="28"/>
+          <w:lang w:eastAsia="en-IN"/>
+        </w:rPr>
         <w:drawing>
           <wp:inline distT="0" distB="0" distL="0" distR="0" wp14:anchorId="7D515A4B" wp14:editId="3501F299">
             <wp:extent cx="5386914" cy="2432649"/>
@@ -2226,6 +2356,85 @@
     </w:p>
     <w:p>
       <w:pPr>
+        <w:jc w:val="center"/>
+        <w:rPr>
+          <w:rFonts w:ascii="Times New Roman" w:hAnsi="Times New Roman" w:cs="Times New Roman"/>
+          <w:b/>
+          <w:noProof/>
+          <w:sz w:val="28"/>
+          <w:szCs w:val="28"/>
+          <w:lang w:eastAsia="en-IN"/>
+        </w:rPr>
+      </w:pPr>
+      <w:r>
+        <w:rPr>
+          <w:rFonts w:ascii="Times New Roman" w:hAnsi="Times New Roman" w:cs="Times New Roman"/>
+          <w:b/>
+          <w:noProof/>
+          <w:sz w:val="28"/>
+          <w:szCs w:val="28"/>
+          <w:lang w:eastAsia="en-IN"/>
+        </w:rPr>
+        <w:t>Fig 2: user dashboard</w:t>
+      </w:r>
+    </w:p>
+    <w:p>
+      <w:pPr>
+        <w:jc w:val="center"/>
+        <w:rPr>
+          <w:rFonts w:ascii="Times New Roman" w:hAnsi="Times New Roman" w:cs="Times New Roman"/>
+          <w:b/>
+          <w:noProof/>
+          <w:sz w:val="28"/>
+          <w:szCs w:val="28"/>
+          <w:lang w:eastAsia="en-IN"/>
+        </w:rPr>
+      </w:pPr>
+    </w:p>
+    <w:p>
+      <w:pPr>
+        <w:rPr>
+          <w:rFonts w:ascii="Times New Roman" w:hAnsi="Times New Roman" w:cs="Times New Roman"/>
+          <w:noProof/>
+          <w:sz w:val="24"/>
+          <w:szCs w:val="24"/>
+          <w:lang w:eastAsia="en-IN"/>
+        </w:rPr>
+      </w:pPr>
+      <w:r>
+        <w:rPr>
+          <w:rFonts w:ascii="Times New Roman" w:hAnsi="Times New Roman" w:cs="Times New Roman"/>
+          <w:noProof/>
+          <w:sz w:val="24"/>
+          <w:szCs w:val="24"/>
+          <w:lang w:eastAsia="en-IN"/>
+        </w:rPr>
+        <w:t>T</w:t>
+      </w:r>
+      <w:r>
+        <w:rPr>
+          <w:rFonts w:ascii="Times New Roman" w:hAnsi="Times New Roman" w:cs="Times New Roman"/>
+          <w:noProof/>
+          <w:sz w:val="24"/>
+          <w:szCs w:val="24"/>
+          <w:lang w:eastAsia="en-IN"/>
+        </w:rPr>
+        <w:t>his is user sorting page,you can sort users into different sections.</w:t>
+      </w:r>
+    </w:p>
+    <w:p>
+      <w:pPr>
+        <w:rPr>
+          <w:rFonts w:ascii="Times New Roman" w:hAnsi="Times New Roman" w:cs="Times New Roman"/>
+          <w:noProof/>
+          <w:sz w:val="24"/>
+          <w:szCs w:val="24"/>
+          <w:lang w:eastAsia="en-IN"/>
+        </w:rPr>
+      </w:pPr>
+    </w:p>
+    <w:p>
+      <w:pPr>
         <w:rPr>
           <w:rFonts w:ascii="Times New Roman" w:hAnsi="Times New Roman" w:cs="Times New Roman"/>
           <w:b/>
@@ -2296,73 +2505,84 @@
     </w:p>
     <w:p>
       <w:pPr>
-        <w:rPr>
-          <w:rFonts w:ascii="Times New Roman" w:hAnsi="Times New Roman" w:cs="Times New Roman"/>
-          <w:b/>
-          <w:noProof/>
-          <w:sz w:val="28"/>
-          <w:szCs w:val="28"/>
-          <w:lang w:eastAsia="en-IN"/>
-        </w:rPr>
-      </w:pPr>
-    </w:p>
-    <w:p>
-      <w:pPr>
-        <w:rPr>
-          <w:rFonts w:ascii="Times New Roman" w:hAnsi="Times New Roman" w:cs="Times New Roman"/>
-          <w:b/>
-          <w:noProof/>
-          <w:sz w:val="28"/>
-          <w:szCs w:val="28"/>
-          <w:lang w:eastAsia="en-IN"/>
-        </w:rPr>
-      </w:pPr>
-    </w:p>
-    <w:p>
-      <w:pPr>
-        <w:rPr>
-          <w:rFonts w:ascii="Times New Roman" w:hAnsi="Times New Roman" w:cs="Times New Roman"/>
-          <w:b/>
-          <w:noProof/>
-          <w:sz w:val="28"/>
-          <w:szCs w:val="28"/>
-          <w:lang w:eastAsia="en-IN"/>
-        </w:rPr>
-      </w:pPr>
-    </w:p>
-    <w:p>
-      <w:pPr>
-        <w:rPr>
-          <w:rFonts w:ascii="Times New Roman" w:hAnsi="Times New Roman" w:cs="Times New Roman"/>
-          <w:b/>
-          <w:noProof/>
-          <w:sz w:val="28"/>
-          <w:szCs w:val="28"/>
-          <w:lang w:eastAsia="en-IN"/>
-        </w:rPr>
-      </w:pPr>
-    </w:p>
-    <w:p>
-      <w:pPr>
-        <w:rPr>
-          <w:rFonts w:ascii="Times New Roman" w:hAnsi="Times New Roman" w:cs="Times New Roman"/>
-          <w:b/>
-          <w:noProof/>
-          <w:sz w:val="28"/>
-          <w:szCs w:val="28"/>
-          <w:lang w:eastAsia="en-IN"/>
-        </w:rPr>
-      </w:pPr>
-      <w:r>
-        <w:rPr>
-          <w:rFonts w:ascii="Times New Roman" w:hAnsi="Times New Roman" w:cs="Times New Roman"/>
-          <w:b/>
-          <w:noProof/>
-          <w:sz w:val="28"/>
-          <w:szCs w:val="28"/>
-          <w:lang w:eastAsia="en-IN"/>
-        </w:rPr>
-        <w:lastRenderedPageBreak/>
+        <w:jc w:val="center"/>
+        <w:rPr>
+          <w:rFonts w:ascii="Times New Roman" w:hAnsi="Times New Roman" w:cs="Times New Roman"/>
+          <w:b/>
+          <w:noProof/>
+          <w:sz w:val="28"/>
+          <w:szCs w:val="28"/>
+          <w:lang w:eastAsia="en-IN"/>
+        </w:rPr>
+      </w:pPr>
+      <w:r>
+        <w:rPr>
+          <w:rFonts w:ascii="Times New Roman" w:hAnsi="Times New Roman" w:cs="Times New Roman"/>
+          <w:b/>
+          <w:noProof/>
+          <w:sz w:val="28"/>
+          <w:szCs w:val="28"/>
+          <w:lang w:eastAsia="en-IN"/>
+        </w:rPr>
+        <w:t>Fig 3: sorting into sections</w:t>
+      </w:r>
+    </w:p>
+    <w:p>
+      <w:pPr>
+        <w:rPr>
+          <w:rFonts w:ascii="Times New Roman" w:hAnsi="Times New Roman" w:cs="Times New Roman"/>
+          <w:b/>
+          <w:noProof/>
+          <w:sz w:val="28"/>
+          <w:szCs w:val="28"/>
+          <w:lang w:eastAsia="en-IN"/>
+        </w:rPr>
+      </w:pPr>
+    </w:p>
+    <w:p>
+      <w:pPr>
+        <w:rPr>
+          <w:rFonts w:ascii="Times New Roman" w:hAnsi="Times New Roman" w:cs="Times New Roman"/>
+          <w:b/>
+          <w:noProof/>
+          <w:sz w:val="28"/>
+          <w:szCs w:val="28"/>
+          <w:lang w:eastAsia="en-IN"/>
+        </w:rPr>
+      </w:pPr>
+    </w:p>
+    <w:p>
+      <w:pPr>
+        <w:rPr>
+          <w:rFonts w:ascii="Times New Roman" w:hAnsi="Times New Roman" w:cs="Times New Roman"/>
+          <w:b/>
+          <w:noProof/>
+          <w:sz w:val="28"/>
+          <w:szCs w:val="28"/>
+          <w:lang w:eastAsia="en-IN"/>
+        </w:rPr>
+      </w:pPr>
+    </w:p>
+    <w:p>
+      <w:pPr>
+        <w:rPr>
+          <w:rFonts w:ascii="Times New Roman" w:hAnsi="Times New Roman" w:cs="Times New Roman"/>
+          <w:b/>
+          <w:noProof/>
+          <w:sz w:val="28"/>
+          <w:szCs w:val="28"/>
+          <w:lang w:eastAsia="en-IN"/>
+        </w:rPr>
+      </w:pPr>
+      <w:r>
+        <w:rPr>
+          <w:rFonts w:ascii="Times New Roman" w:hAnsi="Times New Roman" w:cs="Times New Roman"/>
+          <w:b/>
+          <w:noProof/>
+          <w:sz w:val="28"/>
+          <w:szCs w:val="28"/>
+          <w:lang w:eastAsia="en-IN"/>
+        </w:rPr>
         <w:drawing>
           <wp:inline distT="0" distB="0" distL="0" distR="0" wp14:anchorId="518EE476" wp14:editId="71DF5822">
             <wp:extent cx="4706879" cy="2648309"/>
@@ -2415,6 +2635,61 @@
     </w:p>
     <w:p>
       <w:pPr>
+        <w:jc w:val="center"/>
+        <w:rPr>
+          <w:rFonts w:ascii="Times New Roman" w:hAnsi="Times New Roman" w:cs="Times New Roman"/>
+          <w:b/>
+          <w:noProof/>
+          <w:sz w:val="28"/>
+          <w:szCs w:val="28"/>
+          <w:lang w:eastAsia="en-IN"/>
+        </w:rPr>
+      </w:pPr>
+      <w:r>
+        <w:rPr>
+          <w:rFonts w:ascii="Times New Roman" w:hAnsi="Times New Roman" w:cs="Times New Roman"/>
+          <w:b/>
+          <w:noProof/>
+          <w:sz w:val="28"/>
+          <w:szCs w:val="28"/>
+          <w:lang w:eastAsia="en-IN"/>
+        </w:rPr>
+        <w:t>Fig 4: sorted users</w:t>
+      </w:r>
+    </w:p>
+    <w:p>
+      <w:pPr>
+        <w:rPr>
+          <w:rFonts w:ascii="Times New Roman" w:hAnsi="Times New Roman" w:cs="Times New Roman"/>
+          <w:noProof/>
+          <w:sz w:val="24"/>
+          <w:szCs w:val="24"/>
+          <w:lang w:eastAsia="en-IN"/>
+        </w:rPr>
+      </w:pPr>
+      <w:r>
+        <w:rPr>
+          <w:rFonts w:ascii="Times New Roman" w:hAnsi="Times New Roman" w:cs="Times New Roman"/>
+          <w:noProof/>
+          <w:sz w:val="24"/>
+          <w:szCs w:val="24"/>
+          <w:lang w:eastAsia="en-IN"/>
+        </w:rPr>
+        <w:t>In this we</w:t>
+      </w:r>
+      <w:r>
+        <w:rPr>
+          <w:rFonts w:ascii="Times New Roman" w:hAnsi="Times New Roman" w:cs="Times New Roman"/>
+          <w:noProof/>
+          <w:sz w:val="24"/>
+          <w:szCs w:val="24"/>
+          <w:lang w:eastAsia="en-IN"/>
+        </w:rPr>
+        <w:t xml:space="preserve"> can search the user by changing the age on the age bar.</w:t>
+      </w:r>
+    </w:p>
+    <w:p>
+      <w:pPr>
         <w:rPr>
           <w:rFonts w:ascii="Times New Roman" w:hAnsi="Times New Roman" w:cs="Times New Roman"/>
           <w:b/>
@@ -2485,73 +2760,118 @@
     </w:p>
     <w:p>
       <w:pPr>
-        <w:rPr>
-          <w:rFonts w:ascii="Times New Roman" w:hAnsi="Times New Roman" w:cs="Times New Roman"/>
-          <w:b/>
-          <w:noProof/>
-          <w:sz w:val="28"/>
-          <w:szCs w:val="28"/>
-          <w:lang w:eastAsia="en-IN"/>
-        </w:rPr>
-      </w:pPr>
-    </w:p>
-    <w:p>
-      <w:pPr>
-        <w:rPr>
-          <w:rFonts w:ascii="Times New Roman" w:hAnsi="Times New Roman" w:cs="Times New Roman"/>
-          <w:b/>
-          <w:noProof/>
-          <w:sz w:val="28"/>
-          <w:szCs w:val="28"/>
-          <w:lang w:eastAsia="en-IN"/>
-        </w:rPr>
-      </w:pPr>
-    </w:p>
-    <w:p>
-      <w:pPr>
-        <w:rPr>
-          <w:rFonts w:ascii="Times New Roman" w:hAnsi="Times New Roman" w:cs="Times New Roman"/>
-          <w:b/>
-          <w:noProof/>
-          <w:sz w:val="28"/>
-          <w:szCs w:val="28"/>
-          <w:lang w:eastAsia="en-IN"/>
-        </w:rPr>
-      </w:pPr>
-    </w:p>
-    <w:p>
-      <w:pPr>
-        <w:rPr>
-          <w:rFonts w:ascii="Times New Roman" w:hAnsi="Times New Roman" w:cs="Times New Roman"/>
-          <w:b/>
-          <w:noProof/>
-          <w:sz w:val="28"/>
-          <w:szCs w:val="28"/>
-          <w:lang w:eastAsia="en-IN"/>
-        </w:rPr>
-      </w:pPr>
-    </w:p>
-    <w:p>
-      <w:pPr>
-        <w:rPr>
-          <w:rFonts w:ascii="Times New Roman" w:hAnsi="Times New Roman" w:cs="Times New Roman"/>
-          <w:b/>
-          <w:noProof/>
-          <w:sz w:val="28"/>
-          <w:szCs w:val="28"/>
-          <w:lang w:eastAsia="en-IN"/>
-        </w:rPr>
-      </w:pPr>
-      <w:r>
-        <w:rPr>
-          <w:rFonts w:ascii="Times New Roman" w:hAnsi="Times New Roman" w:cs="Times New Roman"/>
-          <w:b/>
+        <w:jc w:val="center"/>
+        <w:rPr>
+          <w:rFonts w:ascii="Times New Roman" w:hAnsi="Times New Roman" w:cs="Times New Roman"/>
+          <w:b/>
+          <w:noProof/>
+          <w:sz w:val="28"/>
+          <w:szCs w:val="28"/>
+          <w:lang w:eastAsia="en-IN"/>
+        </w:rPr>
+      </w:pPr>
+      <w:r>
+        <w:rPr>
+          <w:rFonts w:ascii="Times New Roman" w:hAnsi="Times New Roman" w:cs="Times New Roman"/>
+          <w:b/>
+          <w:noProof/>
+          <w:sz w:val="28"/>
+          <w:szCs w:val="28"/>
+          <w:lang w:eastAsia="en-IN"/>
+        </w:rPr>
+        <w:t>Fig5: age bar</w:t>
+      </w:r>
+    </w:p>
+    <w:p>
+      <w:pPr>
+        <w:rPr>
+          <w:rFonts w:ascii="Times New Roman" w:hAnsi="Times New Roman" w:cs="Times New Roman"/>
+          <w:b/>
+          <w:noProof/>
+          <w:sz w:val="28"/>
+          <w:szCs w:val="28"/>
+          <w:lang w:eastAsia="en-IN"/>
+        </w:rPr>
+      </w:pPr>
+    </w:p>
+    <w:p>
+      <w:pPr>
+        <w:rPr>
+          <w:rFonts w:ascii="Times New Roman" w:hAnsi="Times New Roman" w:cs="Times New Roman"/>
+          <w:b/>
+          <w:noProof/>
+          <w:sz w:val="28"/>
+          <w:szCs w:val="28"/>
+          <w:lang w:eastAsia="en-IN"/>
+        </w:rPr>
+      </w:pPr>
+    </w:p>
+    <w:p>
+      <w:pPr>
+        <w:rPr>
+          <w:rFonts w:ascii="Times New Roman" w:hAnsi="Times New Roman" w:cs="Times New Roman"/>
+          <w:b/>
+          <w:noProof/>
+          <w:sz w:val="28"/>
+          <w:szCs w:val="28"/>
+          <w:lang w:eastAsia="en-IN"/>
+        </w:rPr>
+      </w:pPr>
+    </w:p>
+    <w:p>
+      <w:pPr>
+        <w:rPr>
+          <w:rFonts w:ascii="Times New Roman" w:hAnsi="Times New Roman" w:cs="Times New Roman"/>
+          <w:b/>
+          <w:noProof/>
+          <w:sz w:val="28"/>
+          <w:szCs w:val="28"/>
+          <w:lang w:eastAsia="en-IN"/>
+        </w:rPr>
+      </w:pPr>
+    </w:p>
+    <w:p>
+      <w:pPr>
+        <w:rPr>
+          <w:rFonts w:ascii="Times New Roman" w:hAnsi="Times New Roman" w:cs="Times New Roman"/>
+          <w:noProof/>
+          <w:sz w:val="28"/>
+          <w:szCs w:val="28"/>
+          <w:lang w:eastAsia="en-IN"/>
+        </w:rPr>
+      </w:pPr>
+      <w:r>
+        <w:rPr>
+          <w:rFonts w:ascii="Times New Roman" w:hAnsi="Times New Roman" w:cs="Times New Roman"/>
           <w:noProof/>
           <w:sz w:val="28"/>
           <w:szCs w:val="28"/>
           <w:lang w:eastAsia="en-IN"/>
         </w:rPr>
         <w:lastRenderedPageBreak/>
+        <w:t>Using search bar to search for the user with their name.</w:t>
+      </w:r>
+    </w:p>
+    <w:p>
+      <w:pPr>
+        <w:rPr>
+          <w:rFonts w:ascii="Times New Roman" w:hAnsi="Times New Roman" w:cs="Times New Roman"/>
+          <w:b/>
+          <w:noProof/>
+          <w:sz w:val="28"/>
+          <w:szCs w:val="28"/>
+          <w:lang w:eastAsia="en-IN"/>
+        </w:rPr>
+      </w:pPr>
+      <w:r>
+        <w:rPr>
+          <w:rFonts w:ascii="Times New Roman" w:hAnsi="Times New Roman" w:cs="Times New Roman"/>
+          <w:b/>
+          <w:noProof/>
+          <w:sz w:val="28"/>
+          <w:szCs w:val="28"/>
+          <w:lang w:eastAsia="en-IN"/>
+        </w:rPr>
         <w:drawing>
           <wp:inline distT="0" distB="0" distL="0" distR="0" wp14:anchorId="0261DDCF" wp14:editId="7F8711DB">
             <wp:extent cx="5366149" cy="2622430"/>
@@ -2604,15 +2924,48 @@
     </w:p>
     <w:p>
       <w:pPr>
-        <w:rPr>
-          <w:rFonts w:ascii="Times New Roman" w:hAnsi="Times New Roman" w:cs="Times New Roman"/>
-          <w:b/>
-          <w:noProof/>
-          <w:sz w:val="28"/>
-          <w:szCs w:val="28"/>
-          <w:lang w:eastAsia="en-IN"/>
-        </w:rPr>
-      </w:pPr>
+        <w:jc w:val="center"/>
+        <w:rPr>
+          <w:rFonts w:ascii="Times New Roman" w:hAnsi="Times New Roman" w:cs="Times New Roman"/>
+          <w:b/>
+          <w:noProof/>
+          <w:sz w:val="28"/>
+          <w:szCs w:val="28"/>
+          <w:lang w:eastAsia="en-IN"/>
+        </w:rPr>
+      </w:pPr>
+      <w:r>
+        <w:rPr>
+          <w:rFonts w:ascii="Times New Roman" w:hAnsi="Times New Roman" w:cs="Times New Roman"/>
+          <w:b/>
+          <w:noProof/>
+          <w:sz w:val="28"/>
+          <w:szCs w:val="28"/>
+          <w:lang w:eastAsia="en-IN"/>
+        </w:rPr>
+        <w:t>Fig 6:search bar</w:t>
+      </w:r>
+    </w:p>
+    <w:p>
+      <w:pPr>
+        <w:rPr>
+          <w:rFonts w:ascii="Times New Roman" w:hAnsi="Times New Roman" w:cs="Times New Roman"/>
+          <w:noProof/>
+          <w:sz w:val="28"/>
+          <w:szCs w:val="28"/>
+          <w:lang w:eastAsia="en-IN"/>
+        </w:rPr>
+      </w:pPr>
+      <w:r>
+        <w:rPr>
+          <w:rFonts w:ascii="Times New Roman" w:hAnsi="Times New Roman" w:cs="Times New Roman"/>
+          <w:noProof/>
+          <w:sz w:val="28"/>
+          <w:szCs w:val="28"/>
+          <w:lang w:eastAsia="en-IN"/>
+        </w:rPr>
+        <w:t>This shows when we opt to login through google+</w:t>
+      </w:r>
     </w:p>
     <w:p>
       <w:pPr>
@@ -2682,6 +3035,30 @@
             </a:graphic>
           </wp:inline>
         </w:drawing>
+      </w:r>
+    </w:p>
+    <w:p>
+      <w:pPr>
+        <w:jc w:val="center"/>
+        <w:rPr>
+          <w:rFonts w:ascii="Times New Roman" w:hAnsi="Times New Roman" w:cs="Times New Roman"/>
+          <w:b/>
+          <w:noProof/>
+          <w:sz w:val="28"/>
+          <w:szCs w:val="28"/>
+          <w:lang w:eastAsia="en-IN"/>
+        </w:rPr>
+      </w:pPr>
+      <w:r>
+        <w:rPr>
+          <w:rFonts w:ascii="Times New Roman" w:hAnsi="Times New Roman" w:cs="Times New Roman"/>
+          <w:b/>
+          <w:noProof/>
+          <w:sz w:val="28"/>
+          <w:szCs w:val="28"/>
+          <w:lang w:eastAsia="en-IN"/>
+        </w:rPr>
+        <w:t>Fig 7:login using google+</w:t>
       </w:r>
     </w:p>
     <w:p>
@@ -2793,6 +3170,56 @@
     </w:p>
     <w:p>
       <w:pPr>
+        <w:jc w:val="center"/>
+        <w:rPr>
+          <w:rFonts w:ascii="Times New Roman" w:hAnsi="Times New Roman" w:cs="Times New Roman"/>
+          <w:b/>
+          <w:noProof/>
+          <w:sz w:val="28"/>
+          <w:szCs w:val="28"/>
+          <w:lang w:eastAsia="en-IN"/>
+        </w:rPr>
+      </w:pPr>
+      <w:r>
+        <w:rPr>
+          <w:rFonts w:ascii="Times New Roman" w:hAnsi="Times New Roman" w:cs="Times New Roman"/>
+          <w:b/>
+          <w:noProof/>
+          <w:sz w:val="28"/>
+          <w:szCs w:val="28"/>
+          <w:lang w:eastAsia="en-IN"/>
+        </w:rPr>
+        <w:t>Fig 8: sign in</w:t>
+      </w:r>
+    </w:p>
+    <w:p>
+      <w:pPr>
+        <w:jc w:val="center"/>
+        <w:rPr>
+          <w:rFonts w:ascii="Times New Roman" w:hAnsi="Times New Roman" w:cs="Times New Roman"/>
+          <w:b/>
+          <w:noProof/>
+          <w:sz w:val="28"/>
+          <w:szCs w:val="28"/>
+          <w:lang w:eastAsia="en-IN"/>
+        </w:rPr>
+      </w:pPr>
+    </w:p>
+    <w:p>
+      <w:pPr>
+        <w:jc w:val="center"/>
+        <w:rPr>
+          <w:rFonts w:ascii="Times New Roman" w:hAnsi="Times New Roman" w:cs="Times New Roman"/>
+          <w:b/>
+          <w:noProof/>
+          <w:sz w:val="28"/>
+          <w:szCs w:val="28"/>
+          <w:lang w:eastAsia="en-IN"/>
+        </w:rPr>
+      </w:pPr>
+    </w:p>
+    <w:p>
+      <w:pPr>
         <w:rPr>
           <w:rFonts w:ascii="Times New Roman" w:hAnsi="Times New Roman" w:cs="Times New Roman"/>
           <w:b/>
@@ -2863,36 +3290,61 @@
     </w:p>
     <w:p>
       <w:pPr>
-        <w:rPr>
-          <w:rFonts w:ascii="Times New Roman" w:hAnsi="Times New Roman" w:cs="Times New Roman"/>
-          <w:b/>
-          <w:noProof/>
-          <w:sz w:val="28"/>
-          <w:szCs w:val="28"/>
-          <w:lang w:eastAsia="en-IN"/>
-        </w:rPr>
-      </w:pPr>
-    </w:p>
-    <w:p>
-      <w:pPr>
-        <w:rPr>
-          <w:rFonts w:ascii="Times New Roman" w:hAnsi="Times New Roman" w:cs="Times New Roman"/>
-          <w:b/>
-          <w:noProof/>
-          <w:sz w:val="28"/>
-          <w:szCs w:val="28"/>
-          <w:lang w:eastAsia="en-IN"/>
-        </w:rPr>
-      </w:pPr>
-      <w:r>
-        <w:rPr>
-          <w:rFonts w:ascii="Times New Roman" w:hAnsi="Times New Roman" w:cs="Times New Roman"/>
-          <w:b/>
-          <w:noProof/>
-          <w:sz w:val="28"/>
-          <w:szCs w:val="28"/>
-          <w:lang w:eastAsia="en-IN"/>
-        </w:rPr>
+        <w:jc w:val="center"/>
+        <w:rPr>
+          <w:rFonts w:ascii="Times New Roman" w:hAnsi="Times New Roman" w:cs="Times New Roman"/>
+          <w:b/>
+          <w:noProof/>
+          <w:sz w:val="28"/>
+          <w:szCs w:val="28"/>
+          <w:lang w:eastAsia="en-IN"/>
+        </w:rPr>
+      </w:pPr>
+      <w:r>
+        <w:rPr>
+          <w:rFonts w:ascii="Times New Roman" w:hAnsi="Times New Roman" w:cs="Times New Roman"/>
+          <w:b/>
+          <w:noProof/>
+          <w:sz w:val="28"/>
+          <w:szCs w:val="28"/>
+          <w:lang w:eastAsia="en-IN"/>
+        </w:rPr>
+        <w:t>Fig9: signup</w:t>
+      </w:r>
+    </w:p>
+    <w:p>
+      <w:pPr>
+        <w:rPr>
+          <w:rFonts w:ascii="Times New Roman" w:hAnsi="Times New Roman" w:cs="Times New Roman"/>
+          <w:b/>
+          <w:noProof/>
+          <w:sz w:val="28"/>
+          <w:szCs w:val="28"/>
+          <w:lang w:eastAsia="en-IN"/>
+        </w:rPr>
+      </w:pPr>
+    </w:p>
+    <w:p>
+      <w:pPr>
+        <w:rPr>
+          <w:rFonts w:ascii="Times New Roman" w:hAnsi="Times New Roman" w:cs="Times New Roman"/>
+          <w:b/>
+          <w:noProof/>
+          <w:sz w:val="28"/>
+          <w:szCs w:val="28"/>
+          <w:lang w:eastAsia="en-IN"/>
+        </w:rPr>
+      </w:pPr>
+      <w:r>
+        <w:rPr>
+          <w:rFonts w:ascii="Times New Roman" w:hAnsi="Times New Roman" w:cs="Times New Roman"/>
+          <w:b/>
+          <w:noProof/>
+          <w:sz w:val="28"/>
+          <w:szCs w:val="28"/>
+          <w:lang w:eastAsia="en-IN"/>
+        </w:rPr>
+        <w:lastRenderedPageBreak/>
         <w:drawing>
           <wp:inline distT="0" distB="0" distL="0" distR="0" wp14:anchorId="7F2AEC69" wp14:editId="2CBC6EAF">
             <wp:extent cx="5118667" cy="2880000"/>
@@ -2945,6 +3397,30 @@
     </w:p>
     <w:p>
       <w:pPr>
+        <w:jc w:val="center"/>
+        <w:rPr>
+          <w:rFonts w:ascii="Times New Roman" w:hAnsi="Times New Roman" w:cs="Times New Roman"/>
+          <w:b/>
+          <w:noProof/>
+          <w:sz w:val="28"/>
+          <w:szCs w:val="28"/>
+          <w:lang w:eastAsia="en-IN"/>
+        </w:rPr>
+      </w:pPr>
+      <w:r>
+        <w:rPr>
+          <w:rFonts w:ascii="Times New Roman" w:hAnsi="Times New Roman" w:cs="Times New Roman"/>
+          <w:b/>
+          <w:noProof/>
+          <w:sz w:val="28"/>
+          <w:szCs w:val="28"/>
+          <w:lang w:eastAsia="en-IN"/>
+        </w:rPr>
+        <w:t>Fig 10: forgot password</w:t>
+      </w:r>
+    </w:p>
+    <w:p>
+      <w:pPr>
         <w:rPr>
           <w:rFonts w:ascii="Times New Roman" w:hAnsi="Times New Roman" w:cs="Times New Roman"/>
           <w:b/>
@@ -3051,155 +3527,120 @@
     </w:p>
     <w:p>
       <w:pPr>
-        <w:rPr>
-          <w:rFonts w:ascii="Times New Roman" w:hAnsi="Times New Roman" w:cs="Times New Roman"/>
-          <w:b/>
-          <w:noProof/>
-          <w:sz w:val="28"/>
-          <w:szCs w:val="28"/>
-          <w:lang w:eastAsia="en-IN"/>
-        </w:rPr>
-      </w:pPr>
-    </w:p>
-    <w:p>
-      <w:pPr>
-        <w:rPr>
-          <w:rFonts w:ascii="Times New Roman" w:hAnsi="Times New Roman" w:cs="Times New Roman"/>
-          <w:b/>
-          <w:noProof/>
-          <w:sz w:val="28"/>
-          <w:szCs w:val="28"/>
-          <w:lang w:eastAsia="en-IN"/>
-        </w:rPr>
-      </w:pPr>
-    </w:p>
-    <w:p>
-      <w:pPr>
-        <w:rPr>
-          <w:rFonts w:ascii="Times New Roman" w:hAnsi="Times New Roman" w:cs="Times New Roman"/>
-          <w:b/>
-          <w:noProof/>
-          <w:sz w:val="28"/>
-          <w:szCs w:val="28"/>
-          <w:lang w:eastAsia="en-IN"/>
-        </w:rPr>
-      </w:pPr>
-    </w:p>
-    <w:p>
-      <w:pPr>
-        <w:rPr>
-          <w:rFonts w:ascii="Times New Roman" w:hAnsi="Times New Roman" w:cs="Times New Roman"/>
-          <w:b/>
-          <w:noProof/>
-          <w:sz w:val="28"/>
-          <w:szCs w:val="28"/>
-          <w:lang w:eastAsia="en-IN"/>
-        </w:rPr>
-      </w:pPr>
-      <w:r>
-        <w:rPr>
-          <w:rFonts w:ascii="Times New Roman" w:hAnsi="Times New Roman" w:cs="Times New Roman"/>
-          <w:b/>
-          <w:noProof/>
-          <w:sz w:val="28"/>
-          <w:szCs w:val="28"/>
-          <w:lang w:eastAsia="en-IN"/>
-        </w:rPr>
-        <w:drawing>
-          <wp:inline distT="0" distB="0" distL="0" distR="0" wp14:anchorId="045486F8" wp14:editId="39CA782A">
-            <wp:extent cx="5118667" cy="2880000"/>
-            <wp:effectExtent l="0" t="0" r="6350" b="0"/>
-            <wp:docPr id="19" name="Picture 19" descr="C:\Users\chand\Downloads\WhatsApp Image 2020-03-02 at 9.24.48 PM (7).jpeg"/>
-            <wp:cNvGraphicFramePr>
-              <a:graphicFrameLocks xmlns:a="http://schemas.openxmlformats.org/drawingml/2006/main" noChangeAspect="1"/>
-            </wp:cNvGraphicFramePr>
-            <a:graphic xmlns:a="http://schemas.openxmlformats.org/drawingml/2006/main">
-              <a:graphicData uri="http://schemas.openxmlformats.org/drawingml/2006/picture">
-                <pic:pic xmlns:pic="http://schemas.openxmlformats.org/drawingml/2006/picture">
-                  <pic:nvPicPr>
-                    <pic:cNvPr id="0" name="Picture 19" descr="C:\Users\chand\Downloads\WhatsApp Image 2020-03-02 at 9.24.48 PM (7).jpeg"/>
-                    <pic:cNvPicPr>
-                      <a:picLocks noChangeAspect="1" noChangeArrowheads="1"/>
-                    </pic:cNvPicPr>
-                  </pic:nvPicPr>
-                  <pic:blipFill>
-                    <a:blip r:embed="rId23" cstate="print">
-                      <a:extLst>
-                        <a:ext uri="{28A0092B-C50C-407E-A947-70E740481C1C}">
-                          <a14:useLocalDpi xmlns:a14="http://schemas.microsoft.com/office/drawing/2010/main" val="0"/>
-                        </a:ext>
-                      </a:extLst>
-                    </a:blip>
-                    <a:srcRect/>
-                    <a:stretch>
-                      <a:fillRect/>
-                    </a:stretch>
-                  </pic:blipFill>
-                  <pic:spPr bwMode="auto">
-                    <a:xfrm>
-                      <a:off x="0" y="0"/>
-                      <a:ext cx="5118667" cy="2880000"/>
-                    </a:xfrm>
-                    <a:prstGeom prst="rect">
-                      <a:avLst/>
-                    </a:prstGeom>
-                    <a:noFill/>
-                    <a:ln>
-                      <a:noFill/>
-                    </a:ln>
-                  </pic:spPr>
-                </pic:pic>
-              </a:graphicData>
-            </a:graphic>
-          </wp:inline>
-        </w:drawing>
-      </w:r>
-    </w:p>
-    <w:p>
-      <w:pPr>
-        <w:rPr>
-          <w:rFonts w:ascii="Times New Roman" w:hAnsi="Times New Roman" w:cs="Times New Roman"/>
-          <w:b/>
-          <w:noProof/>
-          <w:sz w:val="28"/>
-          <w:szCs w:val="28"/>
-          <w:lang w:eastAsia="en-IN"/>
-        </w:rPr>
-      </w:pPr>
-    </w:p>
-    <w:p>
-      <w:pPr>
-        <w:rPr>
-          <w:rFonts w:ascii="Times New Roman" w:hAnsi="Times New Roman" w:cs="Times New Roman"/>
-          <w:b/>
-          <w:noProof/>
-          <w:sz w:val="28"/>
-          <w:szCs w:val="28"/>
-          <w:lang w:eastAsia="en-IN"/>
-        </w:rPr>
-      </w:pPr>
-    </w:p>
-    <w:p>
-      <w:pPr>
-        <w:rPr>
-          <w:rFonts w:ascii="Times New Roman" w:hAnsi="Times New Roman" w:cs="Times New Roman"/>
-          <w:b/>
-          <w:noProof/>
-          <w:sz w:val="28"/>
-          <w:szCs w:val="28"/>
-          <w:lang w:eastAsia="en-IN"/>
-        </w:rPr>
-      </w:pPr>
-      <w:r>
-        <w:rPr>
-          <w:rFonts w:ascii="Times New Roman" w:hAnsi="Times New Roman" w:cs="Times New Roman"/>
-          <w:b/>
-          <w:noProof/>
-          <w:sz w:val="28"/>
-          <w:szCs w:val="28"/>
-          <w:lang w:eastAsia="en-IN"/>
-        </w:rPr>
-        <w:lastRenderedPageBreak/>
+        <w:jc w:val="center"/>
+        <w:rPr>
+          <w:rFonts w:ascii="Times New Roman" w:hAnsi="Times New Roman" w:cs="Times New Roman"/>
+          <w:b/>
+          <w:noProof/>
+          <w:sz w:val="28"/>
+          <w:szCs w:val="28"/>
+          <w:lang w:eastAsia="en-IN"/>
+        </w:rPr>
+      </w:pPr>
+      <w:r>
+        <w:rPr>
+          <w:rFonts w:ascii="Times New Roman" w:hAnsi="Times New Roman" w:cs="Times New Roman"/>
+          <w:b/>
+          <w:noProof/>
+          <w:sz w:val="28"/>
+          <w:szCs w:val="28"/>
+          <w:lang w:eastAsia="en-IN"/>
+        </w:rPr>
+        <w:t>Fig 11:sign in using email</w:t>
+      </w:r>
+    </w:p>
+    <w:p>
+      <w:pPr>
+        <w:rPr>
+          <w:rFonts w:ascii="Times New Roman" w:hAnsi="Times New Roman" w:cs="Times New Roman"/>
+          <w:b/>
+          <w:noProof/>
+          <w:sz w:val="28"/>
+          <w:szCs w:val="28"/>
+          <w:lang w:eastAsia="en-IN"/>
+        </w:rPr>
+      </w:pPr>
+    </w:p>
+    <w:p>
+      <w:pPr>
+        <w:rPr>
+          <w:rFonts w:ascii="Times New Roman" w:hAnsi="Times New Roman" w:cs="Times New Roman"/>
+          <w:b/>
+          <w:noProof/>
+          <w:sz w:val="28"/>
+          <w:szCs w:val="28"/>
+          <w:lang w:eastAsia="en-IN"/>
+        </w:rPr>
+      </w:pPr>
+    </w:p>
+    <w:p>
+      <w:pPr>
+        <w:rPr>
+          <w:rFonts w:ascii="Times New Roman" w:hAnsi="Times New Roman" w:cs="Times New Roman"/>
+          <w:b/>
+          <w:noProof/>
+          <w:sz w:val="28"/>
+          <w:szCs w:val="28"/>
+          <w:lang w:eastAsia="en-IN"/>
+        </w:rPr>
+      </w:pPr>
+    </w:p>
+    <w:p>
+      <w:pPr>
+        <w:rPr>
+          <w:rFonts w:ascii="Times New Roman" w:hAnsi="Times New Roman" w:cs="Times New Roman"/>
+          <w:b/>
+          <w:noProof/>
+          <w:sz w:val="28"/>
+          <w:szCs w:val="28"/>
+          <w:lang w:eastAsia="en-IN"/>
+        </w:rPr>
+      </w:pPr>
+    </w:p>
+    <w:p>
+      <w:pPr>
+        <w:rPr>
+          <w:rFonts w:ascii="Times New Roman" w:hAnsi="Times New Roman" w:cs="Times New Roman"/>
+          <w:b/>
+          <w:noProof/>
+          <w:sz w:val="28"/>
+          <w:szCs w:val="28"/>
+          <w:lang w:eastAsia="en-IN"/>
+        </w:rPr>
+      </w:pPr>
+    </w:p>
+    <w:p>
+      <w:pPr>
+        <w:rPr>
+          <w:rFonts w:ascii="Times New Roman" w:hAnsi="Times New Roman" w:cs="Times New Roman"/>
+          <w:b/>
+          <w:noProof/>
+          <w:sz w:val="28"/>
+          <w:szCs w:val="28"/>
+          <w:lang w:eastAsia="en-IN"/>
+        </w:rPr>
+      </w:pPr>
+    </w:p>
+    <w:p>
+      <w:pPr>
+        <w:rPr>
+          <w:rFonts w:ascii="Times New Roman" w:hAnsi="Times New Roman" w:cs="Times New Roman"/>
+          <w:b/>
+          <w:noProof/>
+          <w:sz w:val="28"/>
+          <w:szCs w:val="28"/>
+          <w:lang w:eastAsia="en-IN"/>
+        </w:rPr>
+      </w:pPr>
+      <w:r>
+        <w:rPr>
+          <w:rFonts w:ascii="Times New Roman" w:hAnsi="Times New Roman" w:cs="Times New Roman"/>
+          <w:b/>
+          <w:noProof/>
+          <w:sz w:val="28"/>
+          <w:szCs w:val="28"/>
+          <w:lang w:eastAsia="en-IN"/>
+        </w:rPr>
         <w:drawing>
           <wp:inline distT="0" distB="0" distL="0" distR="0">
             <wp:extent cx="5115464" cy="2562045"/>
@@ -3261,6 +3702,29 @@
           <w:lang w:eastAsia="en-IN"/>
         </w:rPr>
       </w:pPr>
+      <w:r>
+        <w:rPr>
+          <w:rFonts w:ascii="Times New Roman" w:hAnsi="Times New Roman" w:cs="Times New Roman"/>
+          <w:b/>
+          <w:noProof/>
+          <w:sz w:val="28"/>
+          <w:szCs w:val="28"/>
+          <w:lang w:eastAsia="en-IN"/>
+        </w:rPr>
+        <w:t xml:space="preserve">                                                Fig 11: error</w:t>
+      </w:r>
+    </w:p>
+    <w:p>
+      <w:pPr>
+        <w:rPr>
+          <w:rFonts w:ascii="Times New Roman" w:hAnsi="Times New Roman" w:cs="Times New Roman"/>
+          <w:b/>
+          <w:noProof/>
+          <w:sz w:val="28"/>
+          <w:szCs w:val="28"/>
+          <w:lang w:eastAsia="en-IN"/>
+        </w:rPr>
+      </w:pPr>
     </w:p>
     <w:p>
       <w:pPr>
@@ -3342,6 +3806,29 @@
             </a:graphic>
           </wp:inline>
         </w:drawing>
+      </w:r>
+    </w:p>
+    <w:p>
+      <w:pPr>
+        <w:rPr>
+          <w:rFonts w:ascii="Times New Roman" w:hAnsi="Times New Roman" w:cs="Times New Roman"/>
+          <w:b/>
+          <w:noProof/>
+          <w:sz w:val="28"/>
+          <w:szCs w:val="28"/>
+          <w:lang w:eastAsia="en-IN"/>
+        </w:rPr>
+      </w:pPr>
+      <w:r>
+        <w:rPr>
+          <w:rFonts w:ascii="Times New Roman" w:hAnsi="Times New Roman" w:cs="Times New Roman"/>
+          <w:b/>
+          <w:noProof/>
+          <w:sz w:val="28"/>
+          <w:szCs w:val="28"/>
+          <w:lang w:eastAsia="en-IN"/>
+        </w:rPr>
+        <w:t xml:space="preserve">                                             Fig 12:mobile view of error</w:t>
       </w:r>
     </w:p>
     <w:p>
@@ -3450,6 +3937,29 @@
           <w:lang w:eastAsia="en-IN"/>
         </w:rPr>
       </w:pPr>
+      <w:r>
+        <w:rPr>
+          <w:rFonts w:ascii="Times New Roman" w:hAnsi="Times New Roman" w:cs="Times New Roman"/>
+          <w:b/>
+          <w:noProof/>
+          <w:sz w:val="28"/>
+          <w:szCs w:val="28"/>
+          <w:lang w:eastAsia="en-IN"/>
+        </w:rPr>
+        <w:t xml:space="preserve">                           Fig 13: mobile view of user profile</w:t>
+      </w:r>
+    </w:p>
+    <w:p>
+      <w:pPr>
+        <w:rPr>
+          <w:rFonts w:ascii="Times New Roman" w:hAnsi="Times New Roman" w:cs="Times New Roman"/>
+          <w:b/>
+          <w:noProof/>
+          <w:sz w:val="28"/>
+          <w:szCs w:val="28"/>
+          <w:lang w:eastAsia="en-IN"/>
+        </w:rPr>
+      </w:pPr>
     </w:p>
     <w:p>
       <w:pPr>
@@ -3568,115 +4078,89 @@
           <w:lang w:eastAsia="en-IN"/>
         </w:rPr>
       </w:pPr>
-    </w:p>
-    <w:p>
-      <w:pPr>
-        <w:rPr>
-          <w:rFonts w:ascii="Times New Roman" w:hAnsi="Times New Roman" w:cs="Times New Roman"/>
-          <w:b/>
-          <w:noProof/>
-          <w:sz w:val="28"/>
-          <w:szCs w:val="28"/>
-          <w:lang w:eastAsia="en-IN"/>
-        </w:rPr>
-      </w:pPr>
-    </w:p>
-    <w:p>
-      <w:pPr>
-        <w:rPr>
-          <w:rFonts w:ascii="Times New Roman" w:hAnsi="Times New Roman" w:cs="Times New Roman"/>
-          <w:b/>
-          <w:noProof/>
-          <w:sz w:val="28"/>
-          <w:szCs w:val="28"/>
-          <w:lang w:eastAsia="en-IN"/>
-        </w:rPr>
-      </w:pPr>
-    </w:p>
-    <w:p>
-      <w:pPr>
-        <w:rPr>
-          <w:rFonts w:ascii="Times New Roman" w:hAnsi="Times New Roman" w:cs="Times New Roman"/>
-          <w:b/>
-          <w:noProof/>
-          <w:sz w:val="28"/>
-          <w:szCs w:val="28"/>
-          <w:lang w:eastAsia="en-IN"/>
-        </w:rPr>
-      </w:pPr>
-      <w:r>
-        <w:rPr>
-          <w:rFonts w:ascii="Times New Roman" w:hAnsi="Times New Roman" w:cs="Times New Roman"/>
-          <w:b/>
-          <w:noProof/>
-          <w:sz w:val="28"/>
-          <w:szCs w:val="28"/>
-          <w:lang w:eastAsia="en-IN"/>
-        </w:rPr>
-        <w:lastRenderedPageBreak/>
-        <w:drawing>
-          <wp:inline distT="0" distB="0" distL="0" distR="0">
-            <wp:extent cx="5115463" cy="3381555"/>
-            <wp:effectExtent l="0" t="0" r="9525" b="0"/>
-            <wp:docPr id="13" name="Picture 13" descr="C:\Users\chand\Downloads\WhatsApp Image 2020-03-02 at 9.24.48 PM (1).jpeg"/>
-            <wp:cNvGraphicFramePr>
-              <a:graphicFrameLocks xmlns:a="http://schemas.openxmlformats.org/drawingml/2006/main" noChangeAspect="1"/>
-            </wp:cNvGraphicFramePr>
-            <a:graphic xmlns:a="http://schemas.openxmlformats.org/drawingml/2006/main">
-              <a:graphicData uri="http://schemas.openxmlformats.org/drawingml/2006/picture">
-                <pic:pic xmlns:pic="http://schemas.openxmlformats.org/drawingml/2006/picture">
-                  <pic:nvPicPr>
-                    <pic:cNvPr id="0" name="Picture 13" descr="C:\Users\chand\Downloads\WhatsApp Image 2020-03-02 at 9.24.48 PM (1).jpeg"/>
-                    <pic:cNvPicPr>
-                      <a:picLocks noChangeAspect="1" noChangeArrowheads="1"/>
-                    </pic:cNvPicPr>
-                  </pic:nvPicPr>
-                  <pic:blipFill>
-                    <a:blip r:embed="rId27">
-                      <a:extLst>
-                        <a:ext uri="{28A0092B-C50C-407E-A947-70E740481C1C}">
-                          <a14:useLocalDpi xmlns:a14="http://schemas.microsoft.com/office/drawing/2010/main" val="0"/>
-                        </a:ext>
-                      </a:extLst>
-                    </a:blip>
-                    <a:srcRect/>
-                    <a:stretch>
-                      <a:fillRect/>
-                    </a:stretch>
-                  </pic:blipFill>
-                  <pic:spPr bwMode="auto">
-                    <a:xfrm>
-                      <a:off x="0" y="0"/>
-                      <a:ext cx="5118667" cy="3383673"/>
-                    </a:xfrm>
-                    <a:prstGeom prst="rect">
-                      <a:avLst/>
-                    </a:prstGeom>
-                    <a:noFill/>
-                    <a:ln>
-                      <a:noFill/>
-                    </a:ln>
-                  </pic:spPr>
-                </pic:pic>
-              </a:graphicData>
-            </a:graphic>
-          </wp:inline>
-        </w:drawing>
-      </w:r>
-    </w:p>
-    <w:p>
-      <w:pPr>
-        <w:rPr>
-          <w:rFonts w:ascii="Times New Roman" w:hAnsi="Times New Roman" w:cs="Times New Roman"/>
-          <w:b/>
-          <w:noProof/>
-          <w:sz w:val="28"/>
-          <w:szCs w:val="28"/>
-          <w:lang w:eastAsia="en-IN"/>
-        </w:rPr>
-      </w:pPr>
-      <w:bookmarkStart w:id="0" w:name="_GoBack"/>
-      <w:bookmarkEnd w:id="0"/>
+      <w:r>
+        <w:rPr>
+          <w:rFonts w:ascii="Times New Roman" w:hAnsi="Times New Roman" w:cs="Times New Roman"/>
+          <w:b/>
+          <w:noProof/>
+          <w:sz w:val="28"/>
+          <w:szCs w:val="28"/>
+          <w:lang w:eastAsia="en-IN"/>
+        </w:rPr>
+        <w:t xml:space="preserve">                                 Fig 14: mobile view of editing profile</w:t>
+      </w:r>
+    </w:p>
+    <w:p>
+      <w:pPr>
+        <w:rPr>
+          <w:rFonts w:ascii="Times New Roman" w:hAnsi="Times New Roman" w:cs="Times New Roman"/>
+          <w:b/>
+          <w:noProof/>
+          <w:sz w:val="28"/>
+          <w:szCs w:val="28"/>
+          <w:lang w:eastAsia="en-IN"/>
+        </w:rPr>
+      </w:pPr>
+    </w:p>
+    <w:p>
+      <w:pPr>
+        <w:rPr>
+          <w:rFonts w:ascii="Times New Roman" w:hAnsi="Times New Roman" w:cs="Times New Roman"/>
+          <w:b/>
+          <w:noProof/>
+          <w:sz w:val="28"/>
+          <w:szCs w:val="28"/>
+          <w:lang w:eastAsia="en-IN"/>
+        </w:rPr>
+      </w:pPr>
+    </w:p>
+    <w:p>
+      <w:pPr>
+        <w:rPr>
+          <w:rFonts w:ascii="Times New Roman" w:hAnsi="Times New Roman" w:cs="Times New Roman"/>
+          <w:b/>
+          <w:noProof/>
+          <w:sz w:val="28"/>
+          <w:szCs w:val="28"/>
+          <w:lang w:eastAsia="en-IN"/>
+        </w:rPr>
+      </w:pPr>
+    </w:p>
+    <w:p>
+      <w:pPr>
+        <w:rPr>
+          <w:rFonts w:ascii="Times New Roman" w:hAnsi="Times New Roman" w:cs="Times New Roman"/>
+          <w:b/>
+          <w:noProof/>
+          <w:sz w:val="28"/>
+          <w:szCs w:val="28"/>
+          <w:lang w:eastAsia="en-IN"/>
+        </w:rPr>
+      </w:pPr>
+    </w:p>
+    <w:p>
+      <w:pPr>
+        <w:rPr>
+          <w:rFonts w:ascii="Times New Roman" w:hAnsi="Times New Roman" w:cs="Times New Roman"/>
+          <w:b/>
+          <w:noProof/>
+          <w:sz w:val="28"/>
+          <w:szCs w:val="28"/>
+          <w:lang w:eastAsia="en-IN"/>
+        </w:rPr>
+      </w:pPr>
+    </w:p>
+    <w:p>
+      <w:pPr>
+        <w:rPr>
+          <w:rFonts w:ascii="Times New Roman" w:hAnsi="Times New Roman" w:cs="Times New Roman"/>
+          <w:b/>
+          <w:noProof/>
+          <w:sz w:val="28"/>
+          <w:szCs w:val="28"/>
+          <w:lang w:eastAsia="en-IN"/>
+        </w:rPr>
+      </w:pPr>
     </w:p>
     <w:p>
       <w:pPr>
@@ -3771,28 +4255,50 @@
           <w:lang w:eastAsia="en-IN"/>
         </w:rPr>
       </w:pPr>
-    </w:p>
-    <w:p>
-      <w:pPr>
-        <w:rPr>
-          <w:rFonts w:ascii="Times New Roman" w:hAnsi="Times New Roman" w:cs="Times New Roman"/>
-          <w:b/>
-          <w:noProof/>
-          <w:sz w:val="28"/>
-          <w:szCs w:val="28"/>
-          <w:lang w:eastAsia="en-IN"/>
-        </w:rPr>
-      </w:pPr>
-      <w:r>
-        <w:rPr>
-          <w:rFonts w:ascii="Times New Roman" w:hAnsi="Times New Roman" w:cs="Times New Roman"/>
-          <w:b/>
-          <w:noProof/>
-          <w:sz w:val="28"/>
-          <w:szCs w:val="28"/>
-          <w:lang w:eastAsia="en-IN"/>
-        </w:rPr>
-        <w:lastRenderedPageBreak/>
+      <w:r>
+        <w:rPr>
+          <w:rFonts w:ascii="Times New Roman" w:hAnsi="Times New Roman" w:cs="Times New Roman"/>
+          <w:b/>
+          <w:noProof/>
+          <w:sz w:val="28"/>
+          <w:szCs w:val="28"/>
+          <w:lang w:eastAsia="en-IN"/>
+        </w:rPr>
+        <w:t xml:space="preserve">                       Fig15: search bar for mobile view</w:t>
+      </w:r>
+    </w:p>
+    <w:p>
+      <w:pPr>
+        <w:rPr>
+          <w:rFonts w:ascii="Times New Roman" w:hAnsi="Times New Roman" w:cs="Times New Roman"/>
+          <w:b/>
+          <w:noProof/>
+          <w:sz w:val="28"/>
+          <w:szCs w:val="28"/>
+          <w:lang w:eastAsia="en-IN"/>
+        </w:rPr>
+      </w:pPr>
+    </w:p>
+    <w:p>
+      <w:pPr>
+        <w:rPr>
+          <w:rFonts w:ascii="Times New Roman" w:hAnsi="Times New Roman" w:cs="Times New Roman"/>
+          <w:b/>
+          <w:noProof/>
+          <w:sz w:val="28"/>
+          <w:szCs w:val="28"/>
+          <w:lang w:eastAsia="en-IN"/>
+        </w:rPr>
+      </w:pPr>
+      <w:r>
+        <w:rPr>
+          <w:rFonts w:ascii="Times New Roman" w:hAnsi="Times New Roman" w:cs="Times New Roman"/>
+          <w:b/>
+          <w:noProof/>
+          <w:sz w:val="28"/>
+          <w:szCs w:val="28"/>
+          <w:lang w:eastAsia="en-IN"/>
+        </w:rPr>
         <w:drawing>
           <wp:inline distT="0" distB="0" distL="0" distR="0">
             <wp:extent cx="4476901" cy="3631721"/>
@@ -3854,6 +4360,29 @@
           <w:lang w:eastAsia="en-IN"/>
         </w:rPr>
       </w:pPr>
+      <w:r>
+        <w:rPr>
+          <w:rFonts w:ascii="Times New Roman" w:hAnsi="Times New Roman" w:cs="Times New Roman"/>
+          <w:b/>
+          <w:noProof/>
+          <w:sz w:val="28"/>
+          <w:szCs w:val="28"/>
+          <w:lang w:eastAsia="en-IN"/>
+        </w:rPr>
+        <w:t xml:space="preserve">                                     Fig 16: mobile view of age bar</w:t>
+      </w:r>
+    </w:p>
+    <w:p>
+      <w:pPr>
+        <w:rPr>
+          <w:rFonts w:ascii="Times New Roman" w:hAnsi="Times New Roman" w:cs="Times New Roman"/>
+          <w:b/>
+          <w:noProof/>
+          <w:sz w:val="28"/>
+          <w:szCs w:val="28"/>
+          <w:lang w:eastAsia="en-IN"/>
+        </w:rPr>
+      </w:pPr>
     </w:p>
     <w:p>
       <w:pPr>
@@ -3948,6 +4477,42 @@
           <w:lang w:eastAsia="en-IN"/>
         </w:rPr>
       </w:pPr>
+      <w:r>
+        <w:rPr>
+          <w:rFonts w:ascii="Times New Roman" w:hAnsi="Times New Roman" w:cs="Times New Roman"/>
+          <w:b/>
+          <w:noProof/>
+          <w:sz w:val="28"/>
+          <w:szCs w:val="28"/>
+          <w:lang w:eastAsia="en-IN"/>
+        </w:rPr>
+        <w:t xml:space="preserve">                       </w:t>
+      </w:r>
+      <w:bookmarkStart w:id="0" w:name="_GoBack"/>
+      <w:bookmarkEnd w:id="0"/>
+      <w:r>
+        <w:rPr>
+          <w:rFonts w:ascii="Times New Roman" w:hAnsi="Times New Roman" w:cs="Times New Roman"/>
+          <w:b/>
+          <w:noProof/>
+          <w:sz w:val="28"/>
+          <w:szCs w:val="28"/>
+          <w:lang w:eastAsia="en-IN"/>
+        </w:rPr>
+        <w:t>Fig 17: mobile view sorting into sections</w:t>
+      </w:r>
+    </w:p>
+    <w:p>
+      <w:pPr>
+        <w:rPr>
+          <w:rFonts w:ascii="Times New Roman" w:hAnsi="Times New Roman" w:cs="Times New Roman"/>
+          <w:b/>
+          <w:noProof/>
+          <w:sz w:val="28"/>
+          <w:szCs w:val="28"/>
+          <w:lang w:eastAsia="en-IN"/>
+        </w:rPr>
+      </w:pPr>
     </w:p>
     <w:p>
       <w:pPr>
@@ -4013,25 +4578,23 @@
           <w:sz w:val="28"/>
           <w:szCs w:val="28"/>
         </w:rPr>
-        <w:t xml:space="preserve">Created database using </w:t>
-      </w:r>
-      <w:proofErr w:type="spellStart"/>
-      <w:r>
-        <w:rPr>
-          <w:rFonts w:ascii="Times New Roman" w:hAnsi="Times New Roman" w:cs="Times New Roman"/>
-          <w:sz w:val="28"/>
-          <w:szCs w:val="28"/>
-        </w:rPr>
-        <w:t>firbase</w:t>
-      </w:r>
-      <w:proofErr w:type="spellEnd"/>
-      <w:r>
-        <w:rPr>
-          <w:rFonts w:ascii="Times New Roman" w:hAnsi="Times New Roman" w:cs="Times New Roman"/>
-          <w:sz w:val="28"/>
-          <w:szCs w:val="28"/>
-        </w:rPr>
-        <w:t>.</w:t>
+        <w:t>Created database using fir</w:t>
+      </w:r>
+      <w:r>
+        <w:rPr>
+          <w:rFonts w:ascii="Times New Roman" w:hAnsi="Times New Roman" w:cs="Times New Roman"/>
+          <w:sz w:val="28"/>
+          <w:szCs w:val="28"/>
+        </w:rPr>
+        <w:t>e</w:t>
+      </w:r>
+      <w:r>
+        <w:rPr>
+          <w:rFonts w:ascii="Times New Roman" w:hAnsi="Times New Roman" w:cs="Times New Roman"/>
+          <w:sz w:val="28"/>
+          <w:szCs w:val="28"/>
+        </w:rPr>
+        <w:t>base.</w:t>
       </w:r>
     </w:p>
     <w:p>
@@ -4077,7 +4640,6 @@
           <w:sz w:val="28"/>
           <w:szCs w:val="28"/>
         </w:rPr>
-        <w:lastRenderedPageBreak/>
         <w:t xml:space="preserve">Developed </w:t>
       </w:r>
       <w:proofErr w:type="spellStart"/>
@@ -4537,6 +5099,7 @@
           <w:sz w:val="28"/>
           <w:szCs w:val="28"/>
         </w:rPr>
+        <w:lastRenderedPageBreak/>
         <w:t xml:space="preserve">UML diagrams and documentation: </w:t>
       </w:r>
       <w:proofErr w:type="spellStart"/>

</xml_diff>